<commit_message>
Correção DR - visão usuário/testador/projetista.
</commit_message>
<xml_diff>
--- a/Projeto 1/Documentos/Documento de Requisitos (DR)/Documento de Requisitos - Projeto 1.docx
+++ b/Projeto 1/Documentos/Documento de Requisitos (DR)/Documento de Requisitos - Projeto 1.docx
@@ -33,7 +33,7 @@
           <w:szCs w:val="24"/>
           <w:rtl w:val="0"/>
         </w:rPr>
-        <w:t xml:space="preserve">Requisitos específicos</w:t>
+        <w:t xml:space="preserve">Requisitos Funcionais</w:t>
       </w:r>
     </w:p>
     <w:p>
@@ -75,6 +75,24 @@
     <w:p>
       <w:pPr>
         <w:spacing w:after="240" w:before="240" w:lineRule="auto"/>
+        <w:ind w:left="2160" w:firstLine="0"/>
+        <w:rPr>
+          <w:sz w:val="24"/>
+          <w:szCs w:val="24"/>
+        </w:rPr>
+      </w:pPr>
+      <w:r>
+        <w:rPr>
+          <w:sz w:val="24"/>
+          <w:szCs w:val="24"/>
+          <w:rtl w:val="0"/>
+        </w:rPr>
+        <w:t xml:space="preserve">RF1.2.: O sistema deve permitir que o garçom altere a informação de disponibilidade da mesa posteriormente à criação da mesma (E). </w:t>
+      </w:r>
+    </w:p>
+    <w:p>
+      <w:pPr>
+        <w:spacing w:after="240" w:before="240" w:lineRule="auto"/>
         <w:ind w:left="1440" w:firstLine="0"/>
         <w:rPr>
           <w:sz w:val="24"/>
@@ -105,61 +123,79 @@
           <w:szCs w:val="24"/>
           <w:rtl w:val="0"/>
         </w:rPr>
-        <w:t xml:space="preserve">RF2.1.:O pedido deve conter os produtos em si, a quantidade, o valor unitário dos produtos e o subtotal do pedido (E). </w:t>
-      </w:r>
-    </w:p>
-    <w:p>
-      <w:pPr>
-        <w:spacing w:after="240" w:before="240" w:lineRule="auto"/>
-        <w:ind w:left="2160" w:firstLine="0"/>
-        <w:rPr>
-          <w:sz w:val="24"/>
-          <w:szCs w:val="24"/>
-        </w:rPr>
-      </w:pPr>
-      <w:r>
-        <w:rPr>
-          <w:sz w:val="24"/>
-          <w:szCs w:val="24"/>
-          <w:rtl w:val="0"/>
-        </w:rPr>
-        <w:t xml:space="preserve">RF2.2.: No pedido, o valor total deve ser atualizado conforme o cliente pede mais produtos (E). </w:t>
-      </w:r>
-    </w:p>
-    <w:p>
-      <w:pPr>
-        <w:spacing w:after="240" w:before="240" w:lineRule="auto"/>
-        <w:ind w:left="2160" w:firstLine="0"/>
-        <w:rPr>
-          <w:sz w:val="24"/>
-          <w:szCs w:val="24"/>
-        </w:rPr>
-      </w:pPr>
-      <w:r>
-        <w:rPr>
-          <w:sz w:val="24"/>
-          <w:szCs w:val="24"/>
-          <w:rtl w:val="0"/>
-        </w:rPr>
-        <w:t xml:space="preserve">RF2.3.: O garçom deve poder adicionar observações relevantes dentro do pedido (E). </w:t>
-      </w:r>
-    </w:p>
-    <w:p>
-      <w:pPr>
-        <w:spacing w:after="240" w:before="240" w:lineRule="auto"/>
-        <w:ind w:left="2160" w:firstLine="0"/>
-        <w:rPr>
-          <w:sz w:val="24"/>
-          <w:szCs w:val="24"/>
-        </w:rPr>
-      </w:pPr>
-      <w:r>
-        <w:rPr>
-          <w:sz w:val="24"/>
-          <w:szCs w:val="24"/>
-          <w:rtl w:val="0"/>
-        </w:rPr>
-        <w:t xml:space="preserve">RF2.4.: O sistema deve permitir que o garçom cancele um pedido (E). </w:t>
+        <w:t xml:space="preserve">RF2.1.: O pedido deve conter uma lista dos produtos em si (alimentos para a cozinha, bebidas para o bar), a quantidade dos mesmos e a mesa da a qual ele pertence (identificador único da mesa) (E). </w:t>
+      </w:r>
+    </w:p>
+    <w:p>
+      <w:pPr>
+        <w:spacing w:after="240" w:before="240" w:lineRule="auto"/>
+        <w:ind w:left="2160" w:firstLine="0"/>
+        <w:rPr>
+          <w:sz w:val="24"/>
+          <w:szCs w:val="24"/>
+        </w:rPr>
+      </w:pPr>
+      <w:r>
+        <w:rPr>
+          <w:sz w:val="24"/>
+          <w:szCs w:val="24"/>
+          <w:rtl w:val="0"/>
+        </w:rPr>
+        <w:t xml:space="preserve">RF2.2.: O sistema já deve preencher automaticamente o valor unitário dos produtos (em caso de produtos cadastrados previamente) (E). </w:t>
+      </w:r>
+    </w:p>
+    <w:p>
+      <w:pPr>
+        <w:spacing w:after="240" w:before="240" w:lineRule="auto"/>
+        <w:ind w:left="2160" w:firstLine="0"/>
+        <w:rPr>
+          <w:sz w:val="24"/>
+          <w:szCs w:val="24"/>
+        </w:rPr>
+      </w:pPr>
+      <w:r>
+        <w:rPr>
+          <w:sz w:val="24"/>
+          <w:szCs w:val="24"/>
+          <w:rtl w:val="0"/>
+        </w:rPr>
+        <w:t xml:space="preserve">RF2.3.: No pedido, o subtotal (o valor do pedido até aquele momento) deve ser atualizado conforme o cliente pede mais produtos (E). </w:t>
+      </w:r>
+    </w:p>
+    <w:p>
+      <w:pPr>
+        <w:spacing w:after="240" w:before="240" w:lineRule="auto"/>
+        <w:ind w:left="2160" w:firstLine="0"/>
+        <w:rPr>
+          <w:sz w:val="24"/>
+          <w:szCs w:val="24"/>
+        </w:rPr>
+      </w:pPr>
+      <w:r>
+        <w:rPr>
+          <w:sz w:val="24"/>
+          <w:szCs w:val="24"/>
+          <w:rtl w:val="0"/>
+        </w:rPr>
+        <w:t xml:space="preserve">RF2.4.: O garçom deve poder adicionar observações relevantes dentro do pedido (E). </w:t>
+      </w:r>
+    </w:p>
+    <w:p>
+      <w:pPr>
+        <w:spacing w:after="240" w:before="240" w:lineRule="auto"/>
+        <w:ind w:left="2160" w:firstLine="0"/>
+        <w:rPr>
+          <w:sz w:val="24"/>
+          <w:szCs w:val="24"/>
+        </w:rPr>
+      </w:pPr>
+      <w:r>
+        <w:rPr>
+          <w:sz w:val="24"/>
+          <w:szCs w:val="24"/>
+          <w:rtl w:val="0"/>
+        </w:rPr>
+        <w:t xml:space="preserve">RF2.5.: O sistema deve permitir que o garçom cancele um pedido (E). </w:t>
       </w:r>
     </w:p>
     <w:p>
@@ -177,25 +213,25 @@
           <w:szCs w:val="24"/>
           <w:rtl w:val="0"/>
         </w:rPr>
-        <w:t xml:space="preserve">RF3.: O sistema deve permitir o cadastro de produtos (E). </w:t>
-      </w:r>
-    </w:p>
-    <w:p>
-      <w:pPr>
-        <w:spacing w:after="240" w:before="240" w:lineRule="auto"/>
-        <w:ind w:left="2160" w:firstLine="0"/>
-        <w:rPr>
-          <w:sz w:val="24"/>
-          <w:szCs w:val="24"/>
-        </w:rPr>
-      </w:pPr>
-      <w:r>
-        <w:rPr>
-          <w:sz w:val="24"/>
-          <w:szCs w:val="24"/>
-          <w:rtl w:val="0"/>
-        </w:rPr>
-        <w:t xml:space="preserve">RF3.1.: O cadastro de produto deve conter o tipo do produto, o nome e o valor unitário (E).</w:t>
+        <w:t xml:space="preserve">RF3.: O sistema deve permitir que o garçom consiga editar pedidos em aberto. (E)</w:t>
+      </w:r>
+    </w:p>
+    <w:p>
+      <w:pPr>
+        <w:spacing w:after="240" w:before="240" w:lineRule="auto"/>
+        <w:ind w:left="2160" w:firstLine="0"/>
+        <w:rPr>
+          <w:sz w:val="24"/>
+          <w:szCs w:val="24"/>
+        </w:rPr>
+      </w:pPr>
+      <w:r>
+        <w:rPr>
+          <w:sz w:val="24"/>
+          <w:szCs w:val="24"/>
+          <w:rtl w:val="0"/>
+        </w:rPr>
+        <w:t xml:space="preserve">RF3.1.: O garçom deve ser capaz de remover um produto da lista de produtos do pedido, caso o cliente decida cancelar o mesmo. Caso isso ocorra, o sistema fará o recálculo do subtotal do pedido (E). </w:t>
       </w:r>
     </w:p>
     <w:p>
@@ -213,61 +249,61 @@
           <w:szCs w:val="24"/>
           <w:rtl w:val="0"/>
         </w:rPr>
-        <w:t xml:space="preserve">RF4.: O sistema deve permitir a visualização dos pedidos que vão para cozinha e para o bar. O sistema deve filtrar automaticamente os pedidos que são da cozinha e do bar com base no tipo de produto do pedido (E).  </w:t>
-      </w:r>
-    </w:p>
-    <w:p>
-      <w:pPr>
-        <w:spacing w:after="240" w:before="240" w:lineRule="auto"/>
-        <w:ind w:left="2160" w:firstLine="0"/>
-        <w:rPr>
-          <w:sz w:val="24"/>
-          <w:szCs w:val="24"/>
-        </w:rPr>
-      </w:pPr>
-      <w:r>
-        <w:rPr>
-          <w:sz w:val="24"/>
-          <w:szCs w:val="24"/>
-          <w:rtl w:val="0"/>
-        </w:rPr>
-        <w:t xml:space="preserve">RF4.1.: O sistema deve atualizar os pedidos da cozinha e do bar automaticamente conforme novos pedidos são feitos (E). </w:t>
-      </w:r>
-    </w:p>
-    <w:p>
-      <w:pPr>
-        <w:spacing w:after="240" w:before="240" w:lineRule="auto"/>
-        <w:ind w:left="2160" w:firstLine="0"/>
-        <w:rPr>
-          <w:sz w:val="24"/>
-          <w:szCs w:val="24"/>
-        </w:rPr>
-      </w:pPr>
-      <w:r>
-        <w:rPr>
-          <w:sz w:val="24"/>
-          <w:szCs w:val="24"/>
-          <w:rtl w:val="0"/>
-        </w:rPr>
-        <w:t xml:space="preserve">RF4.2.: Os pedidos devem ser organizados numa fila, com base na sua ordem de recebimento (E). </w:t>
-      </w:r>
-    </w:p>
-    <w:p>
-      <w:pPr>
-        <w:spacing w:after="240" w:before="240" w:lineRule="auto"/>
-        <w:ind w:left="2160" w:firstLine="0"/>
-        <w:rPr>
-          <w:sz w:val="24"/>
-          <w:szCs w:val="24"/>
-        </w:rPr>
-      </w:pPr>
-      <w:r>
-        <w:rPr>
-          <w:sz w:val="24"/>
-          <w:szCs w:val="24"/>
-          <w:rtl w:val="0"/>
-        </w:rPr>
-        <w:t xml:space="preserve">RF4.3.: Os produtos de cada pedido devem ser enviados ou para a cozinha ou para o bar - de acordo com o seu tipo - juntamente com a informação do pedido ao qual eles fazem parte (E). </w:t>
+        <w:t xml:space="preserve">RF4.: O sistema deve permitir o cadastro de produtos (E). </w:t>
+      </w:r>
+    </w:p>
+    <w:p>
+      <w:pPr>
+        <w:spacing w:after="240" w:before="240" w:lineRule="auto"/>
+        <w:ind w:left="2160" w:firstLine="0"/>
+        <w:rPr>
+          <w:sz w:val="24"/>
+          <w:szCs w:val="24"/>
+        </w:rPr>
+      </w:pPr>
+      <w:r>
+        <w:rPr>
+          <w:sz w:val="24"/>
+          <w:szCs w:val="24"/>
+          <w:rtl w:val="0"/>
+        </w:rPr>
+        <w:t xml:space="preserve">RF4.1.: O cadastro de produto deve conter o tipo do produto (alimento ou bebida), o nome, o valor unitário e a disponibilidade (E).</w:t>
+      </w:r>
+    </w:p>
+    <w:p>
+      <w:pPr>
+        <w:spacing w:after="240" w:before="240" w:lineRule="auto"/>
+        <w:ind w:left="2160" w:firstLine="0"/>
+        <w:rPr>
+          <w:sz w:val="24"/>
+          <w:szCs w:val="24"/>
+        </w:rPr>
+      </w:pPr>
+      <w:r>
+        <w:rPr>
+          <w:sz w:val="24"/>
+          <w:szCs w:val="24"/>
+          <w:rtl w:val="0"/>
+        </w:rPr>
+        <w:t xml:space="preserve">RF4.2.: Ao realizar o cadastro de um novo produto, o sistema deve consultar os produtos já cadastrados e verificar se o novo produto não é uma duplicação de outro já existente (O). </w:t>
+      </w:r>
+    </w:p>
+    <w:p>
+      <w:pPr>
+        <w:spacing w:after="240" w:before="240" w:lineRule="auto"/>
+        <w:ind w:left="2880" w:firstLine="0"/>
+        <w:rPr>
+          <w:sz w:val="24"/>
+          <w:szCs w:val="24"/>
+        </w:rPr>
+      </w:pPr>
+      <w:r>
+        <w:rPr>
+          <w:sz w:val="24"/>
+          <w:szCs w:val="24"/>
+          <w:rtl w:val="0"/>
+        </w:rPr>
+        <w:t xml:space="preserve">RF4.2.1.: Caso o produto já exista, o sistema deve mostrar um aviso ao garçom informando-o que um produto igual já está cadastrado (E). </w:t>
       </w:r>
     </w:p>
     <w:p>
@@ -285,43 +321,25 @@
           <w:szCs w:val="24"/>
           <w:rtl w:val="0"/>
         </w:rPr>
-        <w:t xml:space="preserve">RF5.: O sistema deve permitir que o responsável pelo preparo do produto (comida ou bebida) avise que o produto está pronto para ser entregue na mesa do cliente (E).</w:t>
-      </w:r>
-    </w:p>
-    <w:p>
-      <w:pPr>
-        <w:spacing w:after="240" w:before="240" w:lineRule="auto"/>
-        <w:ind w:left="2160" w:firstLine="0"/>
-        <w:rPr>
-          <w:sz w:val="24"/>
-          <w:szCs w:val="24"/>
-        </w:rPr>
-      </w:pPr>
-      <w:r>
-        <w:rPr>
-          <w:sz w:val="24"/>
-          <w:szCs w:val="24"/>
-          <w:rtl w:val="0"/>
-        </w:rPr>
-        <w:t xml:space="preserve">RF5.1.: O sistema deve notificar o garçom que o produto está pronto (E). </w:t>
-      </w:r>
-    </w:p>
-    <w:p>
-      <w:pPr>
-        <w:spacing w:after="240" w:before="240" w:lineRule="auto"/>
-        <w:ind w:left="2160" w:firstLine="0"/>
-        <w:rPr>
-          <w:sz w:val="24"/>
-          <w:szCs w:val="24"/>
-        </w:rPr>
-      </w:pPr>
-      <w:r>
-        <w:rPr>
-          <w:sz w:val="24"/>
-          <w:szCs w:val="24"/>
-          <w:rtl w:val="0"/>
-        </w:rPr>
-        <w:t xml:space="preserve">RF5.2.: O sistema deve exibir ao garçom os detalhes do pedido e a mesa correspondente (E).</w:t>
+        <w:t xml:space="preserve">RF5.: O sistema deve permitir a alteração de dados de produtos já cadastrados (E). </w:t>
+      </w:r>
+    </w:p>
+    <w:p>
+      <w:pPr>
+        <w:spacing w:after="240" w:before="240" w:lineRule="auto"/>
+        <w:ind w:left="2160" w:firstLine="0"/>
+        <w:rPr>
+          <w:sz w:val="24"/>
+          <w:szCs w:val="24"/>
+        </w:rPr>
+      </w:pPr>
+      <w:r>
+        <w:rPr>
+          <w:sz w:val="24"/>
+          <w:szCs w:val="24"/>
+          <w:rtl w:val="0"/>
+        </w:rPr>
+        <w:t xml:space="preserve">RF5.1.: O sistema deve permitir a alteração de qualquer informação do produto (E). </w:t>
       </w:r>
     </w:p>
     <w:p>
@@ -339,25 +357,7 @@
           <w:szCs w:val="24"/>
           <w:rtl w:val="0"/>
         </w:rPr>
-        <w:t xml:space="preserve">RF6.: O sistema deve permitir a visualização de todas as mesas (E).</w:t>
-      </w:r>
-    </w:p>
-    <w:p>
-      <w:pPr>
-        <w:spacing w:after="240" w:before="240" w:lineRule="auto"/>
-        <w:ind w:left="2160" w:firstLine="0"/>
-        <w:rPr>
-          <w:sz w:val="24"/>
-          <w:szCs w:val="24"/>
-        </w:rPr>
-      </w:pPr>
-      <w:r>
-        <w:rPr>
-          <w:sz w:val="24"/>
-          <w:szCs w:val="24"/>
-          <w:rtl w:val="0"/>
-        </w:rPr>
-        <w:t xml:space="preserve">RF6.1.: O sistema deve registrar todos os pedidos feitos por uma mesa (O). </w:t>
+        <w:t xml:space="preserve">RF6.: O sistema deve permitir a exclusão de produtos já cadastrados (E). </w:t>
       </w:r>
     </w:p>
     <w:p>
@@ -375,25 +375,295 @@
           <w:szCs w:val="24"/>
           <w:rtl w:val="0"/>
         </w:rPr>
-        <w:t xml:space="preserve">RF7.: O sistema deve permitir a finalização da mesa (E). </w:t>
-      </w:r>
-    </w:p>
-    <w:p>
-      <w:pPr>
-        <w:spacing w:after="240" w:before="240" w:lineRule="auto"/>
-        <w:ind w:left="2160" w:firstLine="0"/>
-        <w:rPr>
-          <w:sz w:val="24"/>
-          <w:szCs w:val="24"/>
-        </w:rPr>
-      </w:pPr>
-      <w:r>
-        <w:rPr>
-          <w:sz w:val="24"/>
-          <w:szCs w:val="24"/>
-          <w:rtl w:val="0"/>
-        </w:rPr>
-        <w:t xml:space="preserve">RF7.1.: O sistema deve calcular o total dos pedidos feitos pela mesa (E). </w:t>
+        <w:t xml:space="preserve">RF7.: O sistema deve ser capaz de exportar os dados das mesas, pedidos (em aberto) de cada mesa e produtos cadastrados para arquivos texto (E).</w:t>
+      </w:r>
+    </w:p>
+    <w:p>
+      <w:pPr>
+        <w:spacing w:after="240" w:before="240" w:lineRule="auto"/>
+        <w:ind w:left="1440" w:firstLine="720"/>
+        <w:rPr>
+          <w:sz w:val="24"/>
+          <w:szCs w:val="24"/>
+        </w:rPr>
+      </w:pPr>
+      <w:r>
+        <w:rPr>
+          <w:sz w:val="24"/>
+          <w:szCs w:val="24"/>
+          <w:rtl w:val="0"/>
+        </w:rPr>
+        <w:t xml:space="preserve">RF7.1.: As informações das mesas que devem ser armazenadas em arquivo texto são o identificador único e todos os pedidos em aberto (O). </w:t>
+      </w:r>
+    </w:p>
+    <w:p>
+      <w:pPr>
+        <w:spacing w:after="240" w:before="240" w:lineRule="auto"/>
+        <w:ind w:left="2160" w:firstLine="0"/>
+        <w:rPr>
+          <w:sz w:val="24"/>
+          <w:szCs w:val="24"/>
+        </w:rPr>
+      </w:pPr>
+      <w:r>
+        <w:rPr>
+          <w:sz w:val="24"/>
+          <w:szCs w:val="24"/>
+          <w:rtl w:val="0"/>
+        </w:rPr>
+        <w:t xml:space="preserve">RF7.2.: As informações dos pedidos que devem ser armazenadas em arquivo texto são a mesa a qual ele pertence, a lista de pedidos em aberto (O). </w:t>
+      </w:r>
+    </w:p>
+    <w:p>
+      <w:pPr>
+        <w:spacing w:after="240" w:before="240" w:lineRule="auto"/>
+        <w:ind w:left="2160" w:firstLine="0"/>
+        <w:rPr>
+          <w:sz w:val="24"/>
+          <w:szCs w:val="24"/>
+        </w:rPr>
+      </w:pPr>
+      <w:r>
+        <w:rPr>
+          <w:sz w:val="24"/>
+          <w:szCs w:val="24"/>
+          <w:rtl w:val="0"/>
+        </w:rPr>
+        <w:t xml:space="preserve">RF7.3.: As informações dos pedidos que devem ser armazenadas em arquivo texto são a lista dos produtos, a quantidade dos mesmos e a mesa a qual ele pertence (identificador único da mesa) (O). </w:t>
+      </w:r>
+    </w:p>
+    <w:p>
+      <w:pPr>
+        <w:spacing w:after="240" w:before="240" w:lineRule="auto"/>
+        <w:ind w:left="2160" w:firstLine="0"/>
+        <w:rPr>
+          <w:sz w:val="24"/>
+          <w:szCs w:val="24"/>
+        </w:rPr>
+      </w:pPr>
+      <w:r>
+        <w:rPr>
+          <w:sz w:val="24"/>
+          <w:szCs w:val="24"/>
+          <w:rtl w:val="0"/>
+        </w:rPr>
+        <w:t xml:space="preserve">RF7.4: O sistema deve oferecer ao garçom a opção de exportar manualmente os dados, ou automaticamente em intervalos regulares (E).  </w:t>
+      </w:r>
+    </w:p>
+    <w:p>
+      <w:pPr>
+        <w:spacing w:after="240" w:before="240" w:lineRule="auto"/>
+        <w:ind w:left="1440" w:firstLine="0"/>
+        <w:rPr>
+          <w:sz w:val="24"/>
+          <w:szCs w:val="24"/>
+        </w:rPr>
+      </w:pPr>
+      <w:r>
+        <w:rPr>
+          <w:sz w:val="24"/>
+          <w:szCs w:val="24"/>
+          <w:rtl w:val="0"/>
+        </w:rPr>
+        <w:t xml:space="preserve">RF8: O sistema deve oferecer a opção de importar dados de mesas, pedidos e produtos de arquivos texto. </w:t>
+      </w:r>
+    </w:p>
+    <w:p>
+      <w:pPr>
+        <w:spacing w:after="240" w:before="240" w:lineRule="auto"/>
+        <w:ind w:left="1440" w:firstLine="0"/>
+        <w:rPr>
+          <w:sz w:val="24"/>
+          <w:szCs w:val="24"/>
+        </w:rPr>
+      </w:pPr>
+      <w:r>
+        <w:rPr>
+          <w:sz w:val="24"/>
+          <w:szCs w:val="24"/>
+          <w:rtl w:val="0"/>
+        </w:rPr>
+        <w:t xml:space="preserve">RF9.: O sistema deve permitir a visualização dos pedidos que vão para cozinha e para o bar através de uma interface gráfica. O sistema deve filtrar automaticamente os pedidos que são da cozinha e do bar com base no tipo de produto do pedido (E).  </w:t>
+      </w:r>
+    </w:p>
+    <w:p>
+      <w:pPr>
+        <w:spacing w:after="240" w:before="240" w:lineRule="auto"/>
+        <w:ind w:left="2160" w:firstLine="0"/>
+        <w:rPr>
+          <w:sz w:val="24"/>
+          <w:szCs w:val="24"/>
+        </w:rPr>
+      </w:pPr>
+      <w:r>
+        <w:rPr>
+          <w:sz w:val="24"/>
+          <w:szCs w:val="24"/>
+          <w:rtl w:val="0"/>
+        </w:rPr>
+        <w:t xml:space="preserve">RF9.1.: O sistema deve atualizar os pedidos da cozinha e do bar em suas respectivas interfaces gráficas automaticamente, conforme novos pedidos são feitos (E). </w:t>
+      </w:r>
+    </w:p>
+    <w:p>
+      <w:pPr>
+        <w:spacing w:after="240" w:before="240" w:lineRule="auto"/>
+        <w:ind w:left="2160" w:firstLine="0"/>
+        <w:rPr>
+          <w:sz w:val="24"/>
+          <w:szCs w:val="24"/>
+        </w:rPr>
+      </w:pPr>
+      <w:r>
+        <w:rPr>
+          <w:sz w:val="24"/>
+          <w:szCs w:val="24"/>
+          <w:rtl w:val="0"/>
+        </w:rPr>
+        <w:t xml:space="preserve">RF9.2.: Os pedidos devem ser organizados numa fila, com base na sua ordem de recebimento (E). </w:t>
+      </w:r>
+    </w:p>
+    <w:p>
+      <w:pPr>
+        <w:spacing w:after="240" w:before="240" w:lineRule="auto"/>
+        <w:ind w:left="2160" w:firstLine="0"/>
+        <w:rPr>
+          <w:sz w:val="24"/>
+          <w:szCs w:val="24"/>
+        </w:rPr>
+      </w:pPr>
+      <w:r>
+        <w:rPr>
+          <w:sz w:val="24"/>
+          <w:szCs w:val="24"/>
+          <w:rtl w:val="0"/>
+        </w:rPr>
+        <w:t xml:space="preserve">RF9.3.: Os produtos de cada pedido devem ser enviados ou para a cozinha ou para o bar - de acordo com o seu tipo - juntamente com a informação do pedido ao qual eles fazem parte (E). </w:t>
+      </w:r>
+    </w:p>
+    <w:p>
+      <w:pPr>
+        <w:spacing w:after="240" w:before="240" w:lineRule="auto"/>
+        <w:ind w:left="1440" w:firstLine="0"/>
+        <w:rPr>
+          <w:sz w:val="24"/>
+          <w:szCs w:val="24"/>
+        </w:rPr>
+      </w:pPr>
+      <w:r>
+        <w:rPr>
+          <w:sz w:val="24"/>
+          <w:szCs w:val="24"/>
+          <w:rtl w:val="0"/>
+        </w:rPr>
+        <w:t xml:space="preserve">RF10.: O sistema deve permitir que o responsável pelo preparo do produto (comida ou bebida) avise que o produto está pronto para ser entregue à mesa do cliente (E).</w:t>
+      </w:r>
+    </w:p>
+    <w:p>
+      <w:pPr>
+        <w:spacing w:after="240" w:before="240" w:lineRule="auto"/>
+        <w:ind w:left="2160" w:firstLine="0"/>
+        <w:rPr>
+          <w:sz w:val="24"/>
+          <w:szCs w:val="24"/>
+        </w:rPr>
+      </w:pPr>
+      <w:r>
+        <w:rPr>
+          <w:sz w:val="24"/>
+          <w:szCs w:val="24"/>
+          <w:rtl w:val="0"/>
+        </w:rPr>
+        <w:t xml:space="preserve">RF10.1.: O sistema deve notificar o garçom através de um sinal sonoro que o produto está pronto (E). </w:t>
+      </w:r>
+    </w:p>
+    <w:p>
+      <w:pPr>
+        <w:spacing w:after="240" w:before="240" w:lineRule="auto"/>
+        <w:ind w:left="2160" w:firstLine="0"/>
+        <w:rPr>
+          <w:sz w:val="24"/>
+          <w:szCs w:val="24"/>
+        </w:rPr>
+      </w:pPr>
+      <w:r>
+        <w:rPr>
+          <w:sz w:val="24"/>
+          <w:szCs w:val="24"/>
+          <w:rtl w:val="0"/>
+        </w:rPr>
+        <w:t xml:space="preserve">RF10.2.: O sistema deve exibir ao garçom os detalhes do pedido e a mesa correspondente (E).</w:t>
+      </w:r>
+    </w:p>
+    <w:p>
+      <w:pPr>
+        <w:spacing w:after="240" w:before="240" w:lineRule="auto"/>
+        <w:ind w:left="1440" w:firstLine="0"/>
+        <w:rPr>
+          <w:sz w:val="24"/>
+          <w:szCs w:val="24"/>
+        </w:rPr>
+      </w:pPr>
+      <w:r>
+        <w:rPr>
+          <w:sz w:val="24"/>
+          <w:szCs w:val="24"/>
+          <w:rtl w:val="0"/>
+        </w:rPr>
+        <w:t xml:space="preserve">RF11.: O sistema deve permitir a visualização de todas as mesas (E).</w:t>
+      </w:r>
+    </w:p>
+    <w:p>
+      <w:pPr>
+        <w:spacing w:after="240" w:before="240" w:lineRule="auto"/>
+        <w:ind w:left="1440" w:firstLine="0"/>
+        <w:rPr>
+          <w:sz w:val="24"/>
+          <w:szCs w:val="24"/>
+        </w:rPr>
+      </w:pPr>
+      <w:r>
+        <w:rPr>
+          <w:sz w:val="24"/>
+          <w:szCs w:val="24"/>
+          <w:rtl w:val="0"/>
+        </w:rPr>
+        <w:t xml:space="preserve">RF12.: O sistema deve permitir a finalização do pedido atual da mesa (E). </w:t>
+      </w:r>
+    </w:p>
+    <w:p>
+      <w:pPr>
+        <w:spacing w:after="240" w:before="240" w:lineRule="auto"/>
+        <w:ind w:left="2160" w:firstLine="0"/>
+        <w:rPr>
+          <w:sz w:val="24"/>
+          <w:szCs w:val="24"/>
+        </w:rPr>
+      </w:pPr>
+      <w:r>
+        <w:rPr>
+          <w:sz w:val="24"/>
+          <w:szCs w:val="24"/>
+          <w:rtl w:val="0"/>
+        </w:rPr>
+        <w:t xml:space="preserve">RF12.1.: O sistema deve calcular o total do pedido feito pela mesa, ou seja, a soma de todos os produtos pedidos pelo cliente (E). </w:t>
+      </w:r>
+    </w:p>
+    <w:p>
+      <w:pPr>
+        <w:spacing w:after="240" w:before="240" w:lineRule="auto"/>
+        <w:ind w:left="2160" w:firstLine="0"/>
+        <w:rPr>
+          <w:sz w:val="24"/>
+          <w:szCs w:val="24"/>
+        </w:rPr>
+      </w:pPr>
+      <w:r>
+        <w:rPr>
+          <w:sz w:val="24"/>
+          <w:szCs w:val="24"/>
+          <w:rtl w:val="0"/>
+        </w:rPr>
+        <w:t xml:space="preserve">RF12.2.: Após o valor total do pedido ser calculado, o sistema informa o valor para o garçom (E). </w:t>
       </w:r>
     </w:p>
     <w:p>
@@ -572,6 +842,142 @@
     <w:rPr>
       <w:sz w:val="52"/>
       <w:szCs w:val="52"/>
+    </w:rPr>
+  </w:style>
+  <w:style w:type="paragraph" w:styleId="Normal" w:default="1">
+    <w:name w:val="normal"/>
+  </w:style>
+  <w:style w:type="table" w:styleId="TableNormal" w:default="1">
+    <w:name w:val="Table Normal"/>
+  </w:style>
+  <w:style w:type="paragraph" w:styleId="Heading1">
+    <w:name w:val="heading 1"/>
+    <w:basedOn w:val="Normal"/>
+    <w:next w:val="Normal"/>
+    <w:pPr>
+      <w:keepNext w:val="1"/>
+      <w:keepLines w:val="1"/>
+      <w:pageBreakBefore w:val="0"/>
+      <w:spacing w:after="120" w:before="400" w:lineRule="auto"/>
+    </w:pPr>
+    <w:rPr>
+      <w:sz w:val="40"/>
+      <w:szCs w:val="40"/>
+    </w:rPr>
+  </w:style>
+  <w:style w:type="paragraph" w:styleId="Heading2">
+    <w:name w:val="heading 2"/>
+    <w:basedOn w:val="Normal"/>
+    <w:next w:val="Normal"/>
+    <w:pPr>
+      <w:keepNext w:val="1"/>
+      <w:keepLines w:val="1"/>
+      <w:pageBreakBefore w:val="0"/>
+      <w:spacing w:after="120" w:before="360" w:lineRule="auto"/>
+    </w:pPr>
+    <w:rPr>
+      <w:b w:val="0"/>
+      <w:sz w:val="32"/>
+      <w:szCs w:val="32"/>
+    </w:rPr>
+  </w:style>
+  <w:style w:type="paragraph" w:styleId="Heading3">
+    <w:name w:val="heading 3"/>
+    <w:basedOn w:val="Normal"/>
+    <w:next w:val="Normal"/>
+    <w:pPr>
+      <w:keepNext w:val="1"/>
+      <w:keepLines w:val="1"/>
+      <w:pageBreakBefore w:val="0"/>
+      <w:spacing w:after="80" w:before="320" w:lineRule="auto"/>
+    </w:pPr>
+    <w:rPr>
+      <w:b w:val="0"/>
+      <w:color w:val="434343"/>
+      <w:sz w:val="28"/>
+      <w:szCs w:val="28"/>
+    </w:rPr>
+  </w:style>
+  <w:style w:type="paragraph" w:styleId="Heading4">
+    <w:name w:val="heading 4"/>
+    <w:basedOn w:val="Normal"/>
+    <w:next w:val="Normal"/>
+    <w:pPr>
+      <w:keepNext w:val="1"/>
+      <w:keepLines w:val="1"/>
+      <w:pageBreakBefore w:val="0"/>
+      <w:spacing w:after="80" w:before="280" w:lineRule="auto"/>
+    </w:pPr>
+    <w:rPr>
+      <w:color w:val="666666"/>
+      <w:sz w:val="24"/>
+      <w:szCs w:val="24"/>
+    </w:rPr>
+  </w:style>
+  <w:style w:type="paragraph" w:styleId="Heading5">
+    <w:name w:val="heading 5"/>
+    <w:basedOn w:val="Normal"/>
+    <w:next w:val="Normal"/>
+    <w:pPr>
+      <w:keepNext w:val="1"/>
+      <w:keepLines w:val="1"/>
+      <w:pageBreakBefore w:val="0"/>
+      <w:spacing w:after="80" w:before="240" w:lineRule="auto"/>
+    </w:pPr>
+    <w:rPr>
+      <w:color w:val="666666"/>
+      <w:sz w:val="22"/>
+      <w:szCs w:val="22"/>
+    </w:rPr>
+  </w:style>
+  <w:style w:type="paragraph" w:styleId="Heading6">
+    <w:name w:val="heading 6"/>
+    <w:basedOn w:val="Normal"/>
+    <w:next w:val="Normal"/>
+    <w:pPr>
+      <w:keepNext w:val="1"/>
+      <w:keepLines w:val="1"/>
+      <w:pageBreakBefore w:val="0"/>
+      <w:spacing w:after="80" w:before="240" w:lineRule="auto"/>
+    </w:pPr>
+    <w:rPr>
+      <w:i w:val="1"/>
+      <w:color w:val="666666"/>
+      <w:sz w:val="22"/>
+      <w:szCs w:val="22"/>
+    </w:rPr>
+  </w:style>
+  <w:style w:type="paragraph" w:styleId="Title">
+    <w:name w:val="Title"/>
+    <w:basedOn w:val="Normal"/>
+    <w:next w:val="Normal"/>
+    <w:pPr>
+      <w:keepNext w:val="1"/>
+      <w:keepLines w:val="1"/>
+      <w:pageBreakBefore w:val="0"/>
+      <w:spacing w:after="60" w:before="0" w:lineRule="auto"/>
+    </w:pPr>
+    <w:rPr>
+      <w:sz w:val="52"/>
+      <w:szCs w:val="52"/>
+    </w:rPr>
+  </w:style>
+  <w:style w:type="paragraph" w:styleId="Subtitle">
+    <w:name w:val="Subtitle"/>
+    <w:basedOn w:val="Normal"/>
+    <w:next w:val="Normal"/>
+    <w:pPr>
+      <w:keepNext w:val="1"/>
+      <w:keepLines w:val="1"/>
+      <w:pageBreakBefore w:val="0"/>
+      <w:spacing w:after="320" w:before="0" w:lineRule="auto"/>
+    </w:pPr>
+    <w:rPr>
+      <w:rFonts w:ascii="Arial" w:cs="Arial" w:eastAsia="Arial" w:hAnsi="Arial"/>
+      <w:i w:val="0"/>
+      <w:color w:val="666666"/>
+      <w:sz w:val="30"/>
+      <w:szCs w:val="30"/>
     </w:rPr>
   </w:style>
   <w:style w:type="paragraph" w:styleId="Subtitle">
@@ -913,4 +1319,19 @@
   </a:objectDefaults>
   <a:extraClrSchemeLst/>
 </a:theme>
+</file>
+
+<file path=customXML/item1.xml><?xml version="1.0" encoding="utf-8"?>
+<go:gDocsCustomXmlDataStorage xmlns:go="http://customooxmlschemas.google.com/" xmlns:r="http://schemas.openxmlformats.org/officeDocument/2006/relationships" uri="GoogleDocsCustomDataVersion2">
+  <go:docsCustomData xmlns:go="http://customooxmlschemas.google.com/" roundtripDataSignature="AMtx7mjl5fDrpK1HPxqLwQh8grf+/DGuEg==">CgMxLjA4AHIhMWEtaW1DRHRRYThmNUZjNVZkMVlpZi0zREtzdTJQc3VE</go:docsCustomData>
+</go:gDocsCustomXmlDataStorage>
+</file>
+
+<file path=customXML/itemProps1.xml><?xml version="1.0" encoding="utf-8"?>
+<ds:datastoreItem xmlns:ds="http://schemas.openxmlformats.org/officeDocument/2006/customXml" ds:itemID="{11111111-1234-1234-1234-123412341234}">
+  <ds:schemaRefs>
+    <ds:schemaRef ds:uri="http://schemas.openxmlformats.org/officeDocument/2006/relationships"/>
+    <ds:schemaRef ds:uri="http://customooxmlschemas.google.com/"/>
+  </ds:schemaRefs>
+</ds:datastoreItem>
 </file>
</xml_diff>